<commit_message>
Employment Information Serivce * Updated Employment Information Service Template
</commit_message>
<xml_diff>
--- a/Service - Payday Filing/Employment Information/Payday Filing EIv2 (Including Tax Code scenarios) - Test Report Template.docx
+++ b/Service - Payday Filing/Employment Information/Payday Filing EIv2 (Including Tax Code scenarios) - Test Report Template.docx
@@ -2612,16 +2612,7 @@
                 <w:sz w:val="16"/>
                 <w:szCs w:val="16"/>
               </w:rPr>
-              <w:t xml:space="preserve">” </w:t>
-            </w:r>
-            <w:r>
-              <w:rPr>
-                <w:rFonts w:asciiTheme="minorHAnsi" w:hAnsiTheme="minorHAnsi" w:cstheme="minorHAnsi"/>
-                <w:color w:val="000000"/>
-                <w:sz w:val="16"/>
-                <w:szCs w:val="16"/>
-              </w:rPr>
-              <w:t xml:space="preserve">error </w:t>
+              <w:t xml:space="preserve">” error </w:t>
             </w:r>
             <w:r>
               <w:rPr>
@@ -6590,16 +6581,7 @@
                 <w:sz w:val="16"/>
                 <w:szCs w:val="16"/>
               </w:rPr>
-              <w:t xml:space="preserve"> </w:t>
-            </w:r>
-            <w:r>
-              <w:rPr>
-                <w:rFonts w:asciiTheme="minorHAnsi" w:hAnsiTheme="minorHAnsi" w:cstheme="minorHAnsi"/>
-                <w:color w:val="000000"/>
-                <w:sz w:val="16"/>
-                <w:szCs w:val="16"/>
-              </w:rPr>
-              <w:t>“</w:t>
+              <w:t xml:space="preserve"> “</w:t>
             </w:r>
             <w:r>
               <w:rPr>
@@ -6844,16 +6826,7 @@
                 <w:sz w:val="16"/>
                 <w:szCs w:val="16"/>
               </w:rPr>
-              <w:t>”</w:t>
-            </w:r>
-            <w:r>
-              <w:rPr>
-                <w:rFonts w:asciiTheme="minorHAnsi" w:hAnsiTheme="minorHAnsi" w:cstheme="minorHAnsi"/>
-                <w:color w:val="000000"/>
-                <w:sz w:val="16"/>
-                <w:szCs w:val="16"/>
-              </w:rPr>
-              <w:t xml:space="preserve"> </w:t>
+              <w:t xml:space="preserve">” </w:t>
             </w:r>
             <w:r>
               <w:rPr>
@@ -9889,7 +9862,7 @@
                 <w:sz w:val="16"/>
                 <w:szCs w:val="16"/>
               </w:rPr>
-              <w:t>QueryStatus</w:t>
+              <w:t>RetrieveReturn</w:t>
             </w:r>
           </w:p>
         </w:tc>
@@ -9920,34 +9893,61 @@
                 <w:sz w:val="16"/>
                 <w:szCs w:val="16"/>
               </w:rPr>
-              <w:t xml:space="preserve">An employer </w:t>
-            </w:r>
-            <w:r>
-              <w:rPr>
-                <w:rFonts w:asciiTheme="minorHAnsi" w:hAnsiTheme="minorHAnsi" w:cstheme="minorHAnsi"/>
-                <w:color w:val="000000"/>
-                <w:sz w:val="16"/>
-                <w:szCs w:val="16"/>
-              </w:rPr>
-              <w:t>is</w:t>
-            </w:r>
-            <w:r>
-              <w:rPr>
-                <w:rFonts w:asciiTheme="minorHAnsi" w:hAnsiTheme="minorHAnsi" w:cstheme="minorHAnsi"/>
-                <w:color w:val="000000"/>
-                <w:sz w:val="16"/>
-                <w:szCs w:val="16"/>
-              </w:rPr>
-              <w:t xml:space="preserve"> able to query the status of an already submitted EI return</w:t>
-            </w:r>
-            <w:r>
-              <w:rPr>
-                <w:rFonts w:asciiTheme="minorHAnsi" w:hAnsiTheme="minorHAnsi" w:cstheme="minorHAnsi"/>
-                <w:color w:val="000000"/>
-                <w:sz w:val="16"/>
-                <w:szCs w:val="16"/>
-              </w:rPr>
-              <w:t>.</w:t>
+              <w:t>An employer should be able to Retrieve an EI return for</w:t>
+            </w:r>
+            <w:r>
+              <w:rPr>
+                <w:rFonts w:asciiTheme="minorHAnsi" w:hAnsiTheme="minorHAnsi" w:cstheme="minorHAnsi"/>
+                <w:color w:val="000000"/>
+                <w:sz w:val="16"/>
+                <w:szCs w:val="16"/>
+              </w:rPr>
+              <w:t xml:space="preserve"> bankrupt</w:t>
+            </w:r>
+            <w:r>
+              <w:rPr>
+                <w:rFonts w:asciiTheme="minorHAnsi" w:hAnsiTheme="minorHAnsi" w:cstheme="minorHAnsi"/>
+                <w:color w:val="000000"/>
+                <w:sz w:val="16"/>
+                <w:szCs w:val="16"/>
+              </w:rPr>
+              <w:t xml:space="preserve"> </w:t>
+            </w:r>
+            <w:r>
+              <w:rPr>
+                <w:rFonts w:asciiTheme="minorHAnsi" w:hAnsiTheme="minorHAnsi" w:cstheme="minorHAnsi"/>
+                <w:color w:val="000000"/>
+                <w:sz w:val="16"/>
+                <w:szCs w:val="16"/>
+              </w:rPr>
+              <w:t xml:space="preserve">customers </w:t>
+            </w:r>
+            <w:r>
+              <w:rPr>
+                <w:rFonts w:asciiTheme="minorHAnsi" w:hAnsiTheme="minorHAnsi" w:cstheme="minorHAnsi"/>
+                <w:color w:val="000000"/>
+                <w:sz w:val="16"/>
+                <w:szCs w:val="16"/>
+              </w:rPr>
+              <w:t xml:space="preserve">account using </w:t>
+            </w:r>
+            <w:r>
+              <w:rPr>
+                <w:rFonts w:asciiTheme="minorHAnsi" w:hAnsiTheme="minorHAnsi" w:cstheme="minorHAnsi"/>
+                <w:color w:val="000000"/>
+                <w:sz w:val="16"/>
+                <w:szCs w:val="16"/>
+              </w:rPr>
+              <w:t xml:space="preserve">the </w:t>
+            </w:r>
+            <w:r>
+              <w:rPr>
+                <w:rFonts w:asciiTheme="minorHAnsi" w:hAnsiTheme="minorHAnsi" w:cstheme="minorHAnsi"/>
+                <w:color w:val="000000"/>
+                <w:sz w:val="16"/>
+                <w:szCs w:val="16"/>
+              </w:rPr>
+              <w:t>ACC Identifier</w:t>
             </w:r>
           </w:p>
         </w:tc>
@@ -10147,61 +10147,25 @@
                 <w:sz w:val="16"/>
                 <w:szCs w:val="16"/>
               </w:rPr>
-              <w:t>A P</w:t>
-            </w:r>
-            <w:r>
-              <w:rPr>
-                <w:rFonts w:asciiTheme="minorHAnsi" w:hAnsiTheme="minorHAnsi" w:cstheme="minorHAnsi"/>
-                <w:color w:val="000000"/>
-                <w:sz w:val="16"/>
-                <w:szCs w:val="16"/>
-              </w:rPr>
-              <w:t xml:space="preserve">ayroll </w:t>
-            </w:r>
-            <w:r>
-              <w:rPr>
-                <w:rFonts w:asciiTheme="minorHAnsi" w:hAnsiTheme="minorHAnsi" w:cstheme="minorHAnsi"/>
-                <w:color w:val="000000"/>
-                <w:sz w:val="16"/>
-                <w:szCs w:val="16"/>
-              </w:rPr>
-              <w:t>I</w:t>
-            </w:r>
-            <w:r>
-              <w:rPr>
-                <w:rFonts w:asciiTheme="minorHAnsi" w:hAnsiTheme="minorHAnsi" w:cstheme="minorHAnsi"/>
-                <w:color w:val="000000"/>
-                <w:sz w:val="16"/>
-                <w:szCs w:val="16"/>
-              </w:rPr>
-              <w:t>ntermediary</w:t>
-            </w:r>
-            <w:r>
-              <w:rPr>
-                <w:rFonts w:asciiTheme="minorHAnsi" w:hAnsiTheme="minorHAnsi" w:cstheme="minorHAnsi"/>
-                <w:color w:val="000000"/>
-                <w:sz w:val="16"/>
-                <w:szCs w:val="16"/>
-              </w:rPr>
-              <w:t xml:space="preserve"> </w:t>
-            </w:r>
-            <w:r>
-              <w:rPr>
-                <w:rFonts w:asciiTheme="minorHAnsi" w:hAnsiTheme="minorHAnsi" w:cstheme="minorHAnsi"/>
-                <w:color w:val="000000"/>
-                <w:sz w:val="16"/>
-                <w:szCs w:val="16"/>
-              </w:rPr>
-              <w:t xml:space="preserve">is </w:t>
-            </w:r>
-            <w:r>
-              <w:rPr>
-                <w:rFonts w:asciiTheme="minorHAnsi" w:hAnsiTheme="minorHAnsi" w:cstheme="minorHAnsi"/>
-                <w:color w:val="000000"/>
-                <w:sz w:val="16"/>
-                <w:szCs w:val="16"/>
-              </w:rPr>
-              <w:t>able to query the status of an already submitted EI return for a linked Employer</w:t>
+              <w:t xml:space="preserve">An employer </w:t>
+            </w:r>
+            <w:r>
+              <w:rPr>
+                <w:rFonts w:asciiTheme="minorHAnsi" w:hAnsiTheme="minorHAnsi" w:cstheme="minorHAnsi"/>
+                <w:color w:val="000000"/>
+                <w:sz w:val="16"/>
+                <w:szCs w:val="16"/>
+              </w:rPr>
+              <w:t>is</w:t>
+            </w:r>
+            <w:r>
+              <w:rPr>
+                <w:rFonts w:asciiTheme="minorHAnsi" w:hAnsiTheme="minorHAnsi" w:cstheme="minorHAnsi"/>
+                <w:color w:val="000000"/>
+                <w:sz w:val="16"/>
+                <w:szCs w:val="16"/>
+              </w:rPr>
+              <w:t xml:space="preserve"> able to query the status of an already submitted EI return</w:t>
             </w:r>
             <w:r>
               <w:rPr>
@@ -10338,16 +10302,16 @@
                 <w:sz w:val="16"/>
                 <w:szCs w:val="16"/>
               </w:rPr>
-              <w:t>EI0</w:t>
-            </w:r>
-            <w:r>
-              <w:rPr>
-                <w:rFonts w:asciiTheme="minorHAnsi" w:hAnsiTheme="minorHAnsi" w:cstheme="minorHAnsi"/>
-                <w:color w:val="000000"/>
-                <w:sz w:val="16"/>
-                <w:szCs w:val="16"/>
-              </w:rPr>
-              <w:t>42</w:t>
+              <w:t>EI04</w:t>
+            </w:r>
+            <w:r>
+              <w:rPr>
+                <w:rFonts w:asciiTheme="minorHAnsi" w:hAnsiTheme="minorHAnsi" w:cstheme="minorHAnsi"/>
+                <w:color w:val="000000"/>
+                <w:sz w:val="16"/>
+                <w:szCs w:val="16"/>
+              </w:rPr>
+              <w:t>2</w:t>
             </w:r>
           </w:p>
         </w:tc>
@@ -10410,16 +10374,7 @@
                 <w:sz w:val="16"/>
                 <w:szCs w:val="16"/>
               </w:rPr>
-              <w:t xml:space="preserve">A </w:t>
-            </w:r>
-            <w:r>
-              <w:rPr>
-                <w:rFonts w:asciiTheme="minorHAnsi" w:hAnsiTheme="minorHAnsi" w:cstheme="minorHAnsi"/>
-                <w:color w:val="000000"/>
-                <w:sz w:val="16"/>
-                <w:szCs w:val="16"/>
-              </w:rPr>
-              <w:t>P</w:t>
+              <w:t>A P</w:t>
             </w:r>
             <w:r>
               <w:rPr>
@@ -10464,72 +10419,16 @@
                 <w:sz w:val="16"/>
                 <w:szCs w:val="16"/>
               </w:rPr>
-              <w:t>is not</w:t>
-            </w:r>
-            <w:r>
-              <w:rPr>
-                <w:rFonts w:asciiTheme="minorHAnsi" w:hAnsiTheme="minorHAnsi" w:cstheme="minorHAnsi"/>
-                <w:color w:val="000000"/>
-                <w:sz w:val="16"/>
-                <w:szCs w:val="16"/>
-              </w:rPr>
-              <w:t xml:space="preserve"> able to query the status of an already submitted "EI" return for a linked Employer if they do not have a previously filed EI return</w:t>
-            </w:r>
-            <w:r>
-              <w:rPr>
-                <w:rFonts w:asciiTheme="minorHAnsi" w:hAnsiTheme="minorHAnsi" w:cstheme="minorHAnsi"/>
-                <w:color w:val="000000"/>
-                <w:sz w:val="16"/>
-                <w:szCs w:val="16"/>
-              </w:rPr>
-              <w:t xml:space="preserve"> </w:t>
-            </w:r>
-            <w:r>
-              <w:rPr>
-                <w:rFonts w:asciiTheme="minorHAnsi" w:hAnsiTheme="minorHAnsi" w:cstheme="minorHAnsi"/>
-                <w:color w:val="000000"/>
-                <w:sz w:val="16"/>
-                <w:szCs w:val="16"/>
-              </w:rPr>
-              <w:t xml:space="preserve">and will receive an </w:t>
-            </w:r>
-            <w:r>
-              <w:rPr>
-                <w:rFonts w:asciiTheme="minorHAnsi" w:hAnsiTheme="minorHAnsi" w:cstheme="minorHAnsi"/>
-                <w:color w:val="000000"/>
-                <w:sz w:val="16"/>
-                <w:szCs w:val="16"/>
-              </w:rPr>
-              <w:t>“</w:t>
-            </w:r>
-            <w:r>
-              <w:rPr>
-                <w:rFonts w:asciiTheme="minorHAnsi" w:hAnsiTheme="minorHAnsi" w:cstheme="minorHAnsi"/>
-                <w:b/>
-                <w:bCs/>
-                <w:color w:val="000000"/>
-                <w:sz w:val="16"/>
-                <w:szCs w:val="16"/>
-              </w:rPr>
-              <w:t>No return found</w:t>
-            </w:r>
-            <w:r>
-              <w:rPr>
-                <w:rFonts w:asciiTheme="minorHAnsi" w:hAnsiTheme="minorHAnsi" w:cstheme="minorHAnsi"/>
-                <w:color w:val="000000"/>
-                <w:sz w:val="16"/>
-                <w:szCs w:val="16"/>
-              </w:rPr>
-              <w:t xml:space="preserve">” </w:t>
-            </w:r>
-            <w:r>
-              <w:rPr>
-                <w:rFonts w:asciiTheme="minorHAnsi" w:hAnsiTheme="minorHAnsi" w:cstheme="minorHAnsi"/>
-                <w:color w:val="000000"/>
-                <w:sz w:val="16"/>
-                <w:szCs w:val="16"/>
-              </w:rPr>
-              <w:t>error response</w:t>
+              <w:t xml:space="preserve">is </w:t>
+            </w:r>
+            <w:r>
+              <w:rPr>
+                <w:rFonts w:asciiTheme="minorHAnsi" w:hAnsiTheme="minorHAnsi" w:cstheme="minorHAnsi"/>
+                <w:color w:val="000000"/>
+                <w:sz w:val="16"/>
+                <w:szCs w:val="16"/>
+              </w:rPr>
+              <w:t>able to query the status of an already submitted EI return for a linked Employer</w:t>
             </w:r>
             <w:r>
               <w:rPr>
@@ -10675,7 +10574,16 @@
                 <w:sz w:val="16"/>
                 <w:szCs w:val="16"/>
               </w:rPr>
-              <w:t>43</w:t>
+              <w:t>4</w:t>
+            </w:r>
+            <w:r>
+              <w:rPr>
+                <w:rFonts w:asciiTheme="minorHAnsi" w:hAnsiTheme="minorHAnsi" w:cstheme="minorHAnsi"/>
+                <w:color w:val="000000"/>
+                <w:sz w:val="16"/>
+                <w:szCs w:val="16"/>
+              </w:rPr>
+              <w:t>3</w:t>
             </w:r>
           </w:p>
         </w:tc>
@@ -10738,7 +10646,88 @@
                 <w:sz w:val="16"/>
                 <w:szCs w:val="16"/>
               </w:rPr>
-              <w:t xml:space="preserve">An employer should receive an </w:t>
+              <w:t xml:space="preserve">A </w:t>
+            </w:r>
+            <w:r>
+              <w:rPr>
+                <w:rFonts w:asciiTheme="minorHAnsi" w:hAnsiTheme="minorHAnsi" w:cstheme="minorHAnsi"/>
+                <w:color w:val="000000"/>
+                <w:sz w:val="16"/>
+                <w:szCs w:val="16"/>
+              </w:rPr>
+              <w:t>P</w:t>
+            </w:r>
+            <w:r>
+              <w:rPr>
+                <w:rFonts w:asciiTheme="minorHAnsi" w:hAnsiTheme="minorHAnsi" w:cstheme="minorHAnsi"/>
+                <w:color w:val="000000"/>
+                <w:sz w:val="16"/>
+                <w:szCs w:val="16"/>
+              </w:rPr>
+              <w:t xml:space="preserve">ayroll </w:t>
+            </w:r>
+            <w:r>
+              <w:rPr>
+                <w:rFonts w:asciiTheme="minorHAnsi" w:hAnsiTheme="minorHAnsi" w:cstheme="minorHAnsi"/>
+                <w:color w:val="000000"/>
+                <w:sz w:val="16"/>
+                <w:szCs w:val="16"/>
+              </w:rPr>
+              <w:t>I</w:t>
+            </w:r>
+            <w:r>
+              <w:rPr>
+                <w:rFonts w:asciiTheme="minorHAnsi" w:hAnsiTheme="minorHAnsi" w:cstheme="minorHAnsi"/>
+                <w:color w:val="000000"/>
+                <w:sz w:val="16"/>
+                <w:szCs w:val="16"/>
+              </w:rPr>
+              <w:t>ntermediary</w:t>
+            </w:r>
+            <w:r>
+              <w:rPr>
+                <w:rFonts w:asciiTheme="minorHAnsi" w:hAnsiTheme="minorHAnsi" w:cstheme="minorHAnsi"/>
+                <w:color w:val="000000"/>
+                <w:sz w:val="16"/>
+                <w:szCs w:val="16"/>
+              </w:rPr>
+              <w:t xml:space="preserve"> </w:t>
+            </w:r>
+            <w:r>
+              <w:rPr>
+                <w:rFonts w:asciiTheme="minorHAnsi" w:hAnsiTheme="minorHAnsi" w:cstheme="minorHAnsi"/>
+                <w:color w:val="000000"/>
+                <w:sz w:val="16"/>
+                <w:szCs w:val="16"/>
+              </w:rPr>
+              <w:t>is not</w:t>
+            </w:r>
+            <w:r>
+              <w:rPr>
+                <w:rFonts w:asciiTheme="minorHAnsi" w:hAnsiTheme="minorHAnsi" w:cstheme="minorHAnsi"/>
+                <w:color w:val="000000"/>
+                <w:sz w:val="16"/>
+                <w:szCs w:val="16"/>
+              </w:rPr>
+              <w:t xml:space="preserve"> able to query the status of an already submitted "EI" return for a linked Employer if they do not have a previously filed EI return</w:t>
+            </w:r>
+            <w:r>
+              <w:rPr>
+                <w:rFonts w:asciiTheme="minorHAnsi" w:hAnsiTheme="minorHAnsi" w:cstheme="minorHAnsi"/>
+                <w:color w:val="000000"/>
+                <w:sz w:val="16"/>
+                <w:szCs w:val="16"/>
+              </w:rPr>
+              <w:t xml:space="preserve"> </w:t>
+            </w:r>
+            <w:r>
+              <w:rPr>
+                <w:rFonts w:asciiTheme="minorHAnsi" w:hAnsiTheme="minorHAnsi" w:cstheme="minorHAnsi"/>
+                <w:color w:val="000000"/>
+                <w:sz w:val="16"/>
+                <w:szCs w:val="16"/>
+              </w:rPr>
+              <w:t xml:space="preserve">and will receive an </w:t>
             </w:r>
             <w:r>
               <w:rPr>
@@ -10758,7 +10747,7 @@
                 <w:sz w:val="16"/>
                 <w:szCs w:val="16"/>
               </w:rPr>
-              <w:t>XML request failed validation</w:t>
+              <w:t>No return found</w:t>
             </w:r>
             <w:r>
               <w:rPr>
@@ -10776,7 +10765,7 @@
                 <w:sz w:val="16"/>
                 <w:szCs w:val="16"/>
               </w:rPr>
-              <w:t>error response when the submitted request is missing any mandatory fields</w:t>
+              <w:t>error response</w:t>
             </w:r>
             <w:r>
               <w:rPr>
@@ -10922,7 +10911,272 @@
                 <w:sz w:val="16"/>
                 <w:szCs w:val="16"/>
               </w:rPr>
-              <w:t>44</w:t>
+              <w:t>4</w:t>
+            </w:r>
+            <w:r>
+              <w:rPr>
+                <w:rFonts w:asciiTheme="minorHAnsi" w:hAnsiTheme="minorHAnsi" w:cstheme="minorHAnsi"/>
+                <w:color w:val="000000"/>
+                <w:sz w:val="16"/>
+                <w:szCs w:val="16"/>
+              </w:rPr>
+              <w:t>4</w:t>
+            </w:r>
+          </w:p>
+        </w:tc>
+        <w:tc>
+          <w:tcPr>
+            <w:tcW w:w="443" w:type="pct"/>
+            <w:tcBorders>
+              <w:top w:val="single" w:sz="4" w:space="0" w:color="auto"/>
+              <w:left w:val="nil"/>
+              <w:bottom w:val="single" w:sz="4" w:space="0" w:color="auto"/>
+              <w:right w:val="single" w:sz="4" w:space="0" w:color="auto"/>
+            </w:tcBorders>
+            <w:shd w:val="clear" w:color="auto" w:fill="auto"/>
+            <w:vAlign w:val="center"/>
+          </w:tcPr>
+          <w:p>
+            <w:pPr>
+              <w:rPr>
+                <w:rFonts w:asciiTheme="minorHAnsi" w:hAnsiTheme="minorHAnsi" w:cstheme="minorHAnsi"/>
+                <w:color w:val="000000"/>
+                <w:sz w:val="16"/>
+                <w:szCs w:val="16"/>
+              </w:rPr>
+            </w:pPr>
+            <w:r>
+              <w:rPr>
+                <w:rFonts w:asciiTheme="minorHAnsi" w:hAnsiTheme="minorHAnsi" w:cstheme="minorHAnsi"/>
+                <w:color w:val="000000"/>
+                <w:sz w:val="16"/>
+                <w:szCs w:val="16"/>
+              </w:rPr>
+              <w:t>QueryStatus</w:t>
+            </w:r>
+          </w:p>
+        </w:tc>
+        <w:tc>
+          <w:tcPr>
+            <w:tcW w:w="1487" w:type="pct"/>
+            <w:tcBorders>
+              <w:top w:val="single" w:sz="4" w:space="0" w:color="auto"/>
+              <w:left w:val="nil"/>
+              <w:bottom w:val="single" w:sz="4" w:space="0" w:color="auto"/>
+              <w:right w:val="single" w:sz="4" w:space="0" w:color="auto"/>
+            </w:tcBorders>
+            <w:vAlign w:val="center"/>
+          </w:tcPr>
+          <w:p>
+            <w:pPr>
+              <w:rPr>
+                <w:rFonts w:asciiTheme="minorHAnsi" w:hAnsiTheme="minorHAnsi" w:cstheme="minorHAnsi"/>
+                <w:color w:val="000000"/>
+                <w:sz w:val="16"/>
+                <w:szCs w:val="16"/>
+              </w:rPr>
+            </w:pPr>
+            <w:r>
+              <w:rPr>
+                <w:rFonts w:asciiTheme="minorHAnsi" w:hAnsiTheme="minorHAnsi" w:cstheme="minorHAnsi"/>
+                <w:color w:val="000000"/>
+                <w:sz w:val="16"/>
+                <w:szCs w:val="16"/>
+              </w:rPr>
+              <w:t xml:space="preserve">An employer should receive an </w:t>
+            </w:r>
+            <w:r>
+              <w:rPr>
+                <w:rFonts w:asciiTheme="minorHAnsi" w:hAnsiTheme="minorHAnsi" w:cstheme="minorHAnsi"/>
+                <w:color w:val="000000"/>
+                <w:sz w:val="16"/>
+                <w:szCs w:val="16"/>
+              </w:rPr>
+              <w:t>“</w:t>
+            </w:r>
+            <w:r>
+              <w:rPr>
+                <w:rFonts w:asciiTheme="minorHAnsi" w:hAnsiTheme="minorHAnsi" w:cstheme="minorHAnsi"/>
+                <w:b/>
+                <w:bCs/>
+                <w:color w:val="000000"/>
+                <w:sz w:val="16"/>
+                <w:szCs w:val="16"/>
+              </w:rPr>
+              <w:t>XML request failed validation</w:t>
+            </w:r>
+            <w:r>
+              <w:rPr>
+                <w:rFonts w:asciiTheme="minorHAnsi" w:hAnsiTheme="minorHAnsi" w:cstheme="minorHAnsi"/>
+                <w:color w:val="000000"/>
+                <w:sz w:val="16"/>
+                <w:szCs w:val="16"/>
+              </w:rPr>
+              <w:t xml:space="preserve">” </w:t>
+            </w:r>
+            <w:r>
+              <w:rPr>
+                <w:rFonts w:asciiTheme="minorHAnsi" w:hAnsiTheme="minorHAnsi" w:cstheme="minorHAnsi"/>
+                <w:color w:val="000000"/>
+                <w:sz w:val="16"/>
+                <w:szCs w:val="16"/>
+              </w:rPr>
+              <w:t>error response when the submitted request is missing any mandatory fields</w:t>
+            </w:r>
+            <w:r>
+              <w:rPr>
+                <w:rFonts w:asciiTheme="minorHAnsi" w:hAnsiTheme="minorHAnsi" w:cstheme="minorHAnsi"/>
+                <w:color w:val="000000"/>
+                <w:sz w:val="16"/>
+                <w:szCs w:val="16"/>
+              </w:rPr>
+              <w:t>.</w:t>
+            </w:r>
+          </w:p>
+        </w:tc>
+        <w:tc>
+          <w:tcPr>
+            <w:tcW w:w="520" w:type="pct"/>
+            <w:tcBorders>
+              <w:top w:val="single" w:sz="4" w:space="0" w:color="auto"/>
+              <w:left w:val="nil"/>
+              <w:bottom w:val="single" w:sz="4" w:space="0" w:color="auto"/>
+              <w:right w:val="single" w:sz="4" w:space="0" w:color="auto"/>
+            </w:tcBorders>
+            <w:vAlign w:val="center"/>
+          </w:tcPr>
+          <w:p>
+            <w:pPr>
+              <w:jc w:val="center"/>
+              <w:rPr>
+                <w:rFonts w:asciiTheme="minorHAnsi" w:hAnsiTheme="minorHAnsi" w:cstheme="minorHAnsi"/>
+                <w:color w:val="000000"/>
+                <w:sz w:val="16"/>
+                <w:szCs w:val="16"/>
+              </w:rPr>
+            </w:pPr>
+          </w:p>
+        </w:tc>
+        <w:tc>
+          <w:tcPr>
+            <w:tcW w:w="1010" w:type="pct"/>
+            <w:tcBorders>
+              <w:top w:val="single" w:sz="4" w:space="0" w:color="auto"/>
+              <w:left w:val="nil"/>
+              <w:bottom w:val="single" w:sz="4" w:space="0" w:color="auto"/>
+              <w:right w:val="single" w:sz="4" w:space="0" w:color="auto"/>
+            </w:tcBorders>
+            <w:vAlign w:val="center"/>
+          </w:tcPr>
+          <w:p>
+            <w:pPr>
+              <w:jc w:val="center"/>
+              <w:rPr>
+                <w:rFonts w:asciiTheme="minorHAnsi" w:hAnsiTheme="minorHAnsi" w:cstheme="minorHAnsi"/>
+                <w:sz w:val="16"/>
+                <w:szCs w:val="16"/>
+              </w:rPr>
+            </w:pPr>
+          </w:p>
+        </w:tc>
+        <w:tc>
+          <w:tcPr>
+            <w:tcW w:w="385" w:type="pct"/>
+            <w:tcBorders>
+              <w:top w:val="single" w:sz="4" w:space="0" w:color="auto"/>
+              <w:left w:val="nil"/>
+              <w:bottom w:val="single" w:sz="4" w:space="0" w:color="auto"/>
+              <w:right w:val="single" w:sz="4" w:space="0" w:color="auto"/>
+            </w:tcBorders>
+            <w:vAlign w:val="center"/>
+          </w:tcPr>
+          <w:p>
+            <w:pPr>
+              <w:jc w:val="center"/>
+              <w:rPr>
+                <w:rFonts w:asciiTheme="minorHAnsi" w:hAnsiTheme="minorHAnsi" w:cstheme="minorHAnsi"/>
+                <w:sz w:val="16"/>
+                <w:szCs w:val="16"/>
+              </w:rPr>
+            </w:pPr>
+          </w:p>
+        </w:tc>
+        <w:tc>
+          <w:tcPr>
+            <w:tcW w:w="764" w:type="pct"/>
+            <w:tcBorders>
+              <w:top w:val="single" w:sz="4" w:space="0" w:color="auto"/>
+              <w:left w:val="nil"/>
+              <w:bottom w:val="single" w:sz="4" w:space="0" w:color="auto"/>
+              <w:right w:val="single" w:sz="4" w:space="0" w:color="auto"/>
+            </w:tcBorders>
+            <w:vAlign w:val="center"/>
+          </w:tcPr>
+          <w:p>
+            <w:pPr>
+              <w:jc w:val="center"/>
+              <w:rPr>
+                <w:rFonts w:asciiTheme="minorHAnsi" w:hAnsiTheme="minorHAnsi" w:cstheme="minorHAnsi"/>
+                <w:sz w:val="16"/>
+                <w:szCs w:val="16"/>
+              </w:rPr>
+            </w:pPr>
+          </w:p>
+        </w:tc>
+      </w:tr>
+      <w:tr>
+        <w:trPr>
+          <w:trHeight w:val="300"/>
+          <w:jc w:val="center"/>
+        </w:trPr>
+        <w:tc>
+          <w:tcPr>
+            <w:tcW w:w="391" w:type="pct"/>
+            <w:tcBorders>
+              <w:top w:val="single" w:sz="4" w:space="0" w:color="auto"/>
+              <w:left w:val="single" w:sz="4" w:space="0" w:color="auto"/>
+              <w:bottom w:val="single" w:sz="4" w:space="0" w:color="auto"/>
+              <w:right w:val="single" w:sz="4" w:space="0" w:color="auto"/>
+            </w:tcBorders>
+            <w:shd w:val="clear" w:color="auto" w:fill="auto"/>
+            <w:noWrap/>
+            <w:vAlign w:val="center"/>
+          </w:tcPr>
+          <w:p>
+            <w:pPr>
+              <w:rPr>
+                <w:rFonts w:asciiTheme="minorHAnsi" w:hAnsiTheme="minorHAnsi" w:cstheme="minorHAnsi"/>
+                <w:color w:val="000000"/>
+                <w:sz w:val="16"/>
+                <w:szCs w:val="16"/>
+              </w:rPr>
+            </w:pPr>
+            <w:r>
+              <w:rPr>
+                <w:rFonts w:asciiTheme="minorHAnsi" w:hAnsiTheme="minorHAnsi" w:cstheme="minorHAnsi"/>
+                <w:color w:val="000000"/>
+                <w:sz w:val="16"/>
+                <w:szCs w:val="16"/>
+              </w:rPr>
+              <w:t>EI0</w:t>
+            </w:r>
+            <w:r>
+              <w:rPr>
+                <w:rFonts w:asciiTheme="minorHAnsi" w:hAnsiTheme="minorHAnsi" w:cstheme="minorHAnsi"/>
+                <w:color w:val="000000"/>
+                <w:sz w:val="16"/>
+                <w:szCs w:val="16"/>
+              </w:rPr>
+              <w:t>4</w:t>
+            </w:r>
+            <w:r>
+              <w:rPr>
+                <w:rFonts w:asciiTheme="minorHAnsi" w:hAnsiTheme="minorHAnsi" w:cstheme="minorHAnsi"/>
+                <w:color w:val="000000"/>
+                <w:sz w:val="16"/>
+                <w:szCs w:val="16"/>
+              </w:rPr>
+              <w:t>5</w:t>
             </w:r>
           </w:p>
         </w:tc>
@@ -11288,7 +11542,7 @@
                 <w:sz w:val="16"/>
                 <w:szCs w:val="16"/>
               </w:rPr>
-              <w:t>5</w:t>
+              <w:t>6</w:t>
             </w:r>
           </w:p>
         </w:tc>
@@ -11509,7 +11763,7 @@
                 <w:sz w:val="16"/>
                 <w:szCs w:val="16"/>
               </w:rPr>
-              <w:t>6</w:t>
+              <w:t>7</w:t>
             </w:r>
           </w:p>
         </w:tc>
@@ -11711,7 +11965,7 @@
                 <w:sz w:val="16"/>
                 <w:szCs w:val="16"/>
               </w:rPr>
-              <w:t>7</w:t>
+              <w:t>8</w:t>
             </w:r>
           </w:p>
         </w:tc>
@@ -11949,7 +12203,7 @@
                 <w:sz w:val="16"/>
                 <w:szCs w:val="16"/>
               </w:rPr>
-              <w:t>8</w:t>
+              <w:t>9</w:t>
             </w:r>
           </w:p>
         </w:tc>
@@ -12147,7 +12401,6 @@
         </w:tc>
       </w:tr>
     </w:tbl>
-    <w:p/>
     <w:p/>
     <w:sectPr>
       <w:headerReference w:type="default" r:id="rId7"/>
@@ -12378,7 +12631,7 @@
       <mc:AlternateContent>
         <mc:Choice Requires="wps">
           <w:drawing>
-            <wp:anchor distT="0" distB="0" distL="114300" distR="114300" simplePos="0" relativeHeight="251660288" behindDoc="0" locked="0" layoutInCell="0" allowOverlap="1" wp14:anchorId="5E7C64C8" wp14:editId="754A95BC">
+            <wp:anchor distT="0" distB="0" distL="114300" distR="114300" simplePos="0" relativeHeight="251660288" behindDoc="0" locked="0" layoutInCell="0" allowOverlap="1" wp14:anchorId="5E7C64C8" wp14:editId="52CF4796">
               <wp:simplePos x="0" y="0"/>
               <wp:positionH relativeFrom="page">
                 <wp:posOffset>0</wp:posOffset>
@@ -12389,7 +12642,7 @@
               <wp:extent cx="10692130" cy="271780"/>
               <wp:effectExtent l="0" t="0" r="0" b="13970"/>
               <wp:wrapNone/>
-              <wp:docPr id="3" name="MSIPCMe0934335be315b1e1623a76e" descr="{&quot;HashCode&quot;:721165778,&quot;Height&quot;:595.0,&quot;Width&quot;:841.0,&quot;Placement&quot;:&quot;Header&quot;,&quot;Index&quot;:&quot;Primary&quot;,&quot;Section&quot;:1,&quot;Top&quot;:0.0,&quot;Left&quot;:0.0}"/>
+              <wp:docPr id="3" name="MSIPCM38164c6782d977b8a798e157" descr="{&quot;HashCode&quot;:124067681,&quot;Height&quot;:595.0,&quot;Width&quot;:841.0,&quot;Placement&quot;:&quot;Header&quot;,&quot;Index&quot;:&quot;Primary&quot;,&quot;Section&quot;:1,&quot;Top&quot;:0.0,&quot;Left&quot;:0.0}"/>
               <wp:cNvGraphicFramePr/>
               <a:graphic xmlns:a="http://schemas.openxmlformats.org/drawingml/2006/main">
                 <a:graphicData uri="http://schemas.microsoft.com/office/word/2010/wordprocessingShape">
@@ -12456,7 +12709,7 @@
               <v:stroke joinstyle="miter"/>
               <v:path gradientshapeok="t" o:connecttype="rect"/>
             </v:shapetype>
-            <v:shape id="MSIPCMe0934335be315b1e1623a76e" o:spid="_x0000_s1026" type="#_x0000_t202" alt="{&quot;HashCode&quot;:721165778,&quot;Height&quot;:595.0,&quot;Width&quot;:841.0,&quot;Placement&quot;:&quot;Header&quot;,&quot;Index&quot;:&quot;Primary&quot;,&quot;Section&quot;:1,&quot;Top&quot;:0.0,&quot;Left&quot;:0.0}" style="position:absolute;margin-left:0;margin-top:15pt;width:841.9pt;height:21.4pt;z-index:251660288;visibility:visible;mso-wrap-style:square;mso-wrap-distance-left:9pt;mso-wrap-distance-top:0;mso-wrap-distance-right:9pt;mso-wrap-distance-bottom:0;mso-position-horizontal:absolute;mso-position-horizontal-relative:page;mso-position-vertical:absolute;mso-position-vertical-relative:page;v-text-anchor:top" o:gfxdata="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" o:allowincell="f" filled="f" stroked="f" strokeweight=".5pt">
+            <v:shape id="MSIPCM38164c6782d977b8a798e157" o:spid="_x0000_s1026" type="#_x0000_t202" alt="{&quot;HashCode&quot;:124067681,&quot;Height&quot;:595.0,&quot;Width&quot;:841.0,&quot;Placement&quot;:&quot;Header&quot;,&quot;Index&quot;:&quot;Primary&quot;,&quot;Section&quot;:1,&quot;Top&quot;:0.0,&quot;Left&quot;:0.0}" style="position:absolute;margin-left:0;margin-top:15pt;width:841.9pt;height:21.4pt;z-index:251660288;visibility:visible;mso-wrap-style:square;mso-wrap-distance-left:9pt;mso-wrap-distance-top:0;mso-wrap-distance-right:9pt;mso-wrap-distance-bottom:0;mso-position-horizontal:absolute;mso-position-horizontal-relative:page;mso-position-vertical:absolute;mso-position-vertical-relative:page;v-text-anchor:top" o:gfxdata="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" o:allowincell="f" filled="f" stroked="f" strokeweight=".5pt">
               <v:textbox inset=",0,,0">
                 <w:txbxContent>
                   <w:p>
@@ -15001,6 +15254,14 @@
   </w:num>
   <w:num w:numId="9">
     <w:abstractNumId w:val="9"/>
+    <w:lvlOverride w:ilvl="0">
+      <w:lvl w:ilvl="0">
+        <w:numFmt w:val="decimal"/>
+        <w:pStyle w:val="Heading1"/>
+        <w:lvlText w:val=""/>
+        <w:lvlJc w:val="left"/>
+      </w:lvl>
+    </w:lvlOverride>
     <w:lvlOverride w:ilvl="1">
       <w:lvl w:ilvl="1">
         <w:start w:val="1"/>
@@ -15013,23 +15274,6 @@
         </w:pPr>
         <w:rPr>
           <w:rFonts w:hint="default"/>
-        </w:rPr>
-      </w:lvl>
-    </w:lvlOverride>
-    <w:lvlOverride w:ilvl="2">
-      <w:lvl w:ilvl="2">
-        <w:start w:val="1"/>
-        <w:numFmt w:val="decimal"/>
-        <w:pStyle w:val="Heading3"/>
-        <w:lvlText w:val="%1.%2.%3"/>
-        <w:lvlJc w:val="left"/>
-        <w:pPr>
-          <w:ind w:left="357" w:hanging="357"/>
-        </w:pPr>
-        <w:rPr>
-          <w:rFonts w:hint="default"/>
-          <w:sz w:val="20"/>
-          <w:szCs w:val="20"/>
         </w:rPr>
       </w:lvl>
     </w:lvlOverride>
@@ -15048,333 +15292,63 @@
   </w:num>
   <w:num w:numId="14">
     <w:abstractNumId w:val="9"/>
-    <w:lvlOverride w:ilvl="1">
-      <w:lvl w:ilvl="1">
-        <w:start w:val="1"/>
-        <w:numFmt w:val="decimal"/>
-        <w:pStyle w:val="Heading2"/>
-        <w:lvlText w:val="%1.%2"/>
-        <w:lvlJc w:val="left"/>
-        <w:pPr>
-          <w:ind w:left="357" w:hanging="357"/>
-        </w:pPr>
-        <w:rPr>
-          <w:rFonts w:hint="default"/>
-        </w:rPr>
-      </w:lvl>
-    </w:lvlOverride>
   </w:num>
   <w:num w:numId="15">
     <w:abstractNumId w:val="9"/>
-    <w:lvlOverride w:ilvl="1">
-      <w:lvl w:ilvl="1">
-        <w:start w:val="1"/>
-        <w:numFmt w:val="decimal"/>
-        <w:pStyle w:val="Heading2"/>
-        <w:lvlText w:val="%1.%2"/>
-        <w:lvlJc w:val="left"/>
-        <w:pPr>
-          <w:ind w:left="357" w:hanging="357"/>
-        </w:pPr>
-        <w:rPr>
-          <w:rFonts w:hint="default"/>
-        </w:rPr>
-      </w:lvl>
-    </w:lvlOverride>
   </w:num>
   <w:num w:numId="16">
     <w:abstractNumId w:val="9"/>
-    <w:lvlOverride w:ilvl="1">
-      <w:lvl w:ilvl="1">
-        <w:start w:val="1"/>
-        <w:numFmt w:val="decimal"/>
-        <w:pStyle w:val="Heading2"/>
-        <w:lvlText w:val="%1.%2"/>
-        <w:lvlJc w:val="left"/>
-        <w:pPr>
-          <w:ind w:left="357" w:hanging="357"/>
-        </w:pPr>
-        <w:rPr>
-          <w:rFonts w:hint="default"/>
-        </w:rPr>
-      </w:lvl>
-    </w:lvlOverride>
   </w:num>
   <w:num w:numId="17">
     <w:abstractNumId w:val="9"/>
-    <w:lvlOverride w:ilvl="1">
-      <w:lvl w:ilvl="1">
-        <w:start w:val="1"/>
-        <w:numFmt w:val="decimal"/>
-        <w:pStyle w:val="Heading2"/>
-        <w:lvlText w:val="%1.%2"/>
-        <w:lvlJc w:val="left"/>
-        <w:pPr>
-          <w:ind w:left="357" w:hanging="357"/>
-        </w:pPr>
-        <w:rPr>
-          <w:rFonts w:hint="default"/>
-        </w:rPr>
-      </w:lvl>
-    </w:lvlOverride>
   </w:num>
   <w:num w:numId="18">
     <w:abstractNumId w:val="9"/>
-    <w:lvlOverride w:ilvl="1">
-      <w:lvl w:ilvl="1">
-        <w:start w:val="1"/>
-        <w:numFmt w:val="decimal"/>
-        <w:pStyle w:val="Heading2"/>
-        <w:lvlText w:val="%1.%2"/>
-        <w:lvlJc w:val="left"/>
-        <w:pPr>
-          <w:ind w:left="357" w:hanging="357"/>
-        </w:pPr>
-        <w:rPr>
-          <w:rFonts w:hint="default"/>
-        </w:rPr>
-      </w:lvl>
-    </w:lvlOverride>
   </w:num>
   <w:num w:numId="19">
     <w:abstractNumId w:val="9"/>
-    <w:lvlOverride w:ilvl="1">
-      <w:lvl w:ilvl="1">
-        <w:start w:val="1"/>
-        <w:numFmt w:val="decimal"/>
-        <w:pStyle w:val="Heading2"/>
-        <w:lvlText w:val="%1.%2"/>
-        <w:lvlJc w:val="left"/>
-        <w:pPr>
-          <w:ind w:left="357" w:hanging="357"/>
-        </w:pPr>
-        <w:rPr>
-          <w:rFonts w:hint="default"/>
-        </w:rPr>
-      </w:lvl>
-    </w:lvlOverride>
   </w:num>
   <w:num w:numId="20">
     <w:abstractNumId w:val="9"/>
-    <w:lvlOverride w:ilvl="1">
-      <w:lvl w:ilvl="1">
-        <w:start w:val="1"/>
-        <w:numFmt w:val="decimal"/>
-        <w:pStyle w:val="Heading2"/>
-        <w:lvlText w:val="%1.%2"/>
-        <w:lvlJc w:val="left"/>
-        <w:pPr>
-          <w:ind w:left="357" w:hanging="357"/>
-        </w:pPr>
-        <w:rPr>
-          <w:rFonts w:hint="default"/>
-        </w:rPr>
-      </w:lvl>
-    </w:lvlOverride>
   </w:num>
   <w:num w:numId="21">
     <w:abstractNumId w:val="9"/>
-    <w:lvlOverride w:ilvl="1">
-      <w:lvl w:ilvl="1">
-        <w:start w:val="1"/>
-        <w:numFmt w:val="decimal"/>
-        <w:pStyle w:val="Heading2"/>
-        <w:lvlText w:val="%1.%2"/>
-        <w:lvlJc w:val="left"/>
-        <w:pPr>
-          <w:ind w:left="357" w:hanging="357"/>
-        </w:pPr>
-        <w:rPr>
-          <w:rFonts w:hint="default"/>
-        </w:rPr>
-      </w:lvl>
-    </w:lvlOverride>
   </w:num>
   <w:num w:numId="22">
     <w:abstractNumId w:val="9"/>
-    <w:lvlOverride w:ilvl="1">
-      <w:lvl w:ilvl="1">
-        <w:start w:val="1"/>
-        <w:numFmt w:val="decimal"/>
-        <w:pStyle w:val="Heading2"/>
-        <w:lvlText w:val="%1.%2"/>
-        <w:lvlJc w:val="left"/>
-        <w:pPr>
-          <w:ind w:left="357" w:hanging="357"/>
-        </w:pPr>
-        <w:rPr>
-          <w:rFonts w:hint="default"/>
-        </w:rPr>
-      </w:lvl>
-    </w:lvlOverride>
   </w:num>
   <w:num w:numId="23">
     <w:abstractNumId w:val="9"/>
-    <w:lvlOverride w:ilvl="1">
-      <w:lvl w:ilvl="1">
-        <w:start w:val="1"/>
-        <w:numFmt w:val="decimal"/>
-        <w:pStyle w:val="Heading2"/>
-        <w:lvlText w:val="%1.%2"/>
-        <w:lvlJc w:val="left"/>
-        <w:pPr>
-          <w:ind w:left="357" w:hanging="357"/>
-        </w:pPr>
-        <w:rPr>
-          <w:rFonts w:hint="default"/>
-        </w:rPr>
-      </w:lvl>
-    </w:lvlOverride>
   </w:num>
   <w:num w:numId="24">
     <w:abstractNumId w:val="9"/>
-    <w:lvlOverride w:ilvl="1">
-      <w:lvl w:ilvl="1">
-        <w:start w:val="1"/>
-        <w:numFmt w:val="decimal"/>
-        <w:pStyle w:val="Heading2"/>
-        <w:lvlText w:val="%1.%2"/>
-        <w:lvlJc w:val="left"/>
-        <w:pPr>
-          <w:ind w:left="357" w:hanging="357"/>
-        </w:pPr>
-        <w:rPr>
-          <w:rFonts w:hint="default"/>
-        </w:rPr>
-      </w:lvl>
-    </w:lvlOverride>
   </w:num>
   <w:num w:numId="25">
     <w:abstractNumId w:val="13"/>
   </w:num>
   <w:num w:numId="26">
     <w:abstractNumId w:val="9"/>
-    <w:lvlOverride w:ilvl="1">
-      <w:lvl w:ilvl="1">
-        <w:start w:val="1"/>
-        <w:numFmt w:val="decimal"/>
-        <w:pStyle w:val="Heading2"/>
-        <w:lvlText w:val="%1.%2"/>
-        <w:lvlJc w:val="left"/>
-        <w:pPr>
-          <w:ind w:left="357" w:hanging="357"/>
-        </w:pPr>
-        <w:rPr>
-          <w:rFonts w:hint="default"/>
-        </w:rPr>
-      </w:lvl>
-    </w:lvlOverride>
   </w:num>
   <w:num w:numId="27">
     <w:abstractNumId w:val="9"/>
-    <w:lvlOverride w:ilvl="1">
-      <w:lvl w:ilvl="1">
-        <w:start w:val="1"/>
-        <w:numFmt w:val="decimal"/>
-        <w:pStyle w:val="Heading2"/>
-        <w:lvlText w:val="%1.%2"/>
-        <w:lvlJc w:val="left"/>
-        <w:pPr>
-          <w:ind w:left="357" w:hanging="357"/>
-        </w:pPr>
-        <w:rPr>
-          <w:rFonts w:hint="default"/>
-        </w:rPr>
-      </w:lvl>
-    </w:lvlOverride>
   </w:num>
   <w:num w:numId="28">
     <w:abstractNumId w:val="9"/>
-    <w:lvlOverride w:ilvl="1">
-      <w:lvl w:ilvl="1">
-        <w:start w:val="1"/>
-        <w:numFmt w:val="decimal"/>
-        <w:pStyle w:val="Heading2"/>
-        <w:lvlText w:val="%1.%2"/>
-        <w:lvlJc w:val="left"/>
-        <w:pPr>
-          <w:ind w:left="357" w:hanging="357"/>
-        </w:pPr>
-        <w:rPr>
-          <w:rFonts w:hint="default"/>
-        </w:rPr>
-      </w:lvl>
-    </w:lvlOverride>
   </w:num>
   <w:num w:numId="29">
     <w:abstractNumId w:val="9"/>
-    <w:lvlOverride w:ilvl="1">
-      <w:lvl w:ilvl="1">
-        <w:start w:val="1"/>
-        <w:numFmt w:val="decimal"/>
-        <w:pStyle w:val="Heading2"/>
-        <w:lvlText w:val="%1.%2"/>
-        <w:lvlJc w:val="left"/>
-        <w:pPr>
-          <w:ind w:left="357" w:hanging="357"/>
-        </w:pPr>
-        <w:rPr>
-          <w:rFonts w:hint="default"/>
-        </w:rPr>
-      </w:lvl>
-    </w:lvlOverride>
   </w:num>
   <w:num w:numId="30">
     <w:abstractNumId w:val="9"/>
-    <w:lvlOverride w:ilvl="1">
-      <w:lvl w:ilvl="1">
-        <w:start w:val="1"/>
-        <w:numFmt w:val="decimal"/>
-        <w:pStyle w:val="Heading2"/>
-        <w:lvlText w:val="%1.%2"/>
-        <w:lvlJc w:val="left"/>
-        <w:pPr>
-          <w:ind w:left="357" w:hanging="357"/>
-        </w:pPr>
-        <w:rPr>
-          <w:rFonts w:hint="default"/>
-        </w:rPr>
-      </w:lvl>
-    </w:lvlOverride>
   </w:num>
   <w:num w:numId="31">
     <w:abstractNumId w:val="9"/>
-    <w:lvlOverride w:ilvl="1">
-      <w:lvl w:ilvl="1">
-        <w:start w:val="1"/>
-        <w:numFmt w:val="decimal"/>
-        <w:pStyle w:val="Heading2"/>
-        <w:lvlText w:val="%1.%2"/>
-        <w:lvlJc w:val="left"/>
-        <w:pPr>
-          <w:ind w:left="357" w:hanging="357"/>
-        </w:pPr>
-        <w:rPr>
-          <w:rFonts w:hint="default"/>
-        </w:rPr>
-      </w:lvl>
-    </w:lvlOverride>
   </w:num>
   <w:num w:numId="32">
     <w:abstractNumId w:val="18"/>
   </w:num>
   <w:num w:numId="33">
     <w:abstractNumId w:val="9"/>
-    <w:lvlOverride w:ilvl="1">
-      <w:lvl w:ilvl="1">
-        <w:start w:val="1"/>
-        <w:numFmt w:val="decimal"/>
-        <w:pStyle w:val="Heading2"/>
-        <w:lvlText w:val="%1.%2"/>
-        <w:lvlJc w:val="left"/>
-        <w:pPr>
-          <w:ind w:left="357" w:hanging="357"/>
-        </w:pPr>
-        <w:rPr>
-          <w:rFonts w:hint="default"/>
-        </w:rPr>
-      </w:lvl>
-    </w:lvlOverride>
   </w:num>
   <w:num w:numId="34">
     <w:abstractNumId w:val="20"/>

</xml_diff>